<commit_message>
Arena will now randomly generate its size, and set its tile set at random.
</commit_message>
<xml_diff>
--- a/Documents/Dungeon_Assault_Concept.docx
+++ b/Documents/Dungeon_Assault_Concept.docx
@@ -134,7 +134,15 @@
         </w:numPr>
       </w:pPr>
       <w:r>
-        <w:t xml:space="preserve">Players are able to save an return between fights. </w:t>
+        <w:t xml:space="preserve">Players </w:t>
+      </w:r>
+      <w:proofErr w:type="gramStart"/>
+      <w:r>
+        <w:t>are able to</w:t>
+      </w:r>
+      <w:proofErr w:type="gramEnd"/>
+      <w:r>
+        <w:t xml:space="preserve"> save an return between fights. </w:t>
       </w:r>
     </w:p>
     <w:p>
@@ -775,19 +783,21 @@
         </w:numPr>
       </w:pPr>
       <w:r>
+        <w:t>Create base AI systems</w:t>
+      </w:r>
+      <w:bookmarkStart w:id="0" w:name="_GoBack"/>
+      <w:bookmarkEnd w:id="0"/>
+    </w:p>
+    <w:p>
+      <w:pPr>
+        <w:pStyle w:val="ListParagraph"/>
+        <w:numPr>
+          <w:ilvl w:val="0"/>
+          <w:numId w:val="1"/>
+        </w:numPr>
+      </w:pPr>
+      <w:r>
         <w:t>Create base generating boss</w:t>
-      </w:r>
-    </w:p>
-    <w:p>
-      <w:pPr>
-        <w:pStyle w:val="ListParagraph"/>
-        <w:numPr>
-          <w:ilvl w:val="0"/>
-          <w:numId w:val="1"/>
-        </w:numPr>
-      </w:pPr>
-      <w:r>
-        <w:t>Create base AI systems</w:t>
       </w:r>
     </w:p>
     <w:p>
@@ -898,8 +908,6 @@
       <w:r>
         <w:t>Create equipment system.</w:t>
       </w:r>
-      <w:bookmarkStart w:id="0" w:name="_GoBack"/>
-      <w:bookmarkEnd w:id="0"/>
     </w:p>
     <w:p>
       <w:pPr>

</xml_diff>